<commit_message>
Modification du document élève
</commit_message>
<xml_diff>
--- a/Concevoir/03_LiaisonsEncastrementDemontables/TD_01_MoteurModelisme/Word_2014/07_Cpt_03_LiaionsEncastrementDemontables_TD_01_MoteurModelisme.docx
+++ b/Concevoir/03_LiaisonsEncastrementDemontables/TD_01_MoteurModelisme/Word_2014/07_Cpt_03_LiaionsEncastrementDemontables_TD_01_MoteurModelisme.docx
@@ -535,8 +535,6 @@
         </w:rPr>
         <w:t>écrou</w:t>
       </w:r>
-      <w:bookmarkStart w:id="2" w:name="_GoBack"/>
-      <w:bookmarkEnd w:id="2"/>
       <w:r>
         <w:rPr>
           <w:lang w:eastAsia="fr-FR"/>
@@ -684,17 +682,17 @@
           <w:lang w:eastAsia="fr-FR" w:bidi="en-US"/>
         </w:rPr>
       </w:pPr>
-      <w:r>
-        <w:rPr>
-          <w:noProof/>
-          <w:lang w:eastAsia="fr-FR"/>
+      <w:bookmarkStart w:id="2" w:name="_GoBack"/>
+      <w:r>
+        <w:rPr>
+          <w:lang w:eastAsia="fr-FR" w:bidi="en-US"/>
         </w:rPr>
         <w:lastRenderedPageBreak/>
         <w:drawing>
-          <wp:inline distT="0" distB="0" distL="0" distR="0">
-            <wp:extent cx="6166352" cy="7968343"/>
-            <wp:effectExtent l="19050" t="0" r="5848" b="0"/>
-            <wp:docPr id="7" name="Image 4"/>
+          <wp:inline distT="0" distB="0" distL="0" distR="0" wp14:anchorId="7B355441" wp14:editId="6C241308">
+            <wp:extent cx="6448971" cy="8337177"/>
+            <wp:effectExtent l="0" t="0" r="0" b="0"/>
+            <wp:docPr id="1" name="Image 1"/>
             <wp:cNvGraphicFramePr>
               <a:graphicFrameLocks xmlns:a="http://schemas.openxmlformats.org/drawingml/2006/main" noChangeAspect="1"/>
             </wp:cNvGraphicFramePr>
@@ -702,33 +700,23 @@
               <a:graphicData uri="http://schemas.openxmlformats.org/drawingml/2006/picture">
                 <pic:pic xmlns:pic="http://schemas.openxmlformats.org/drawingml/2006/picture">
                   <pic:nvPicPr>
-                    <pic:cNvPr id="0" name="Picture 4"/>
-                    <pic:cNvPicPr>
-                      <a:picLocks noChangeAspect="1" noChangeArrowheads="1"/>
-                    </pic:cNvPicPr>
+                    <pic:cNvPr id="0" name=""/>
+                    <pic:cNvPicPr/>
                   </pic:nvPicPr>
                   <pic:blipFill>
                     <a:blip r:embed="rId13"/>
-                    <a:srcRect l="10735" t="1303" r="2176" b="22019"/>
                     <a:stretch>
                       <a:fillRect/>
                     </a:stretch>
                   </pic:blipFill>
-                  <pic:spPr bwMode="auto">
+                  <pic:spPr>
                     <a:xfrm>
                       <a:off x="0" y="0"/>
-                      <a:ext cx="6168138" cy="7970651"/>
+                      <a:ext cx="6443983" cy="8330728"/>
                     </a:xfrm>
                     <a:prstGeom prst="rect">
                       <a:avLst/>
                     </a:prstGeom>
-                    <a:noFill/>
-                    <a:ln w="9525">
-                      <a:noFill/>
-                      <a:miter lim="800000"/>
-                      <a:headEnd/>
-                      <a:tailEnd/>
-                    </a:ln>
                   </pic:spPr>
                 </pic:pic>
               </a:graphicData>
@@ -736,6 +724,7 @@
           </wp:inline>
         </w:drawing>
       </w:r>
+      <w:bookmarkEnd w:id="2"/>
     </w:p>
     <w:sectPr>
       <w:headerReference w:type="default" r:id="rId14"/>
@@ -818,40 +807,25 @@
         <w:szCs w:val="16"/>
       </w:rPr>
     </w:pPr>
-    <w:r>
-      <w:fldChar w:fldCharType="begin"/>
-    </w:r>
-    <w:r>
-      <w:instrText xml:space="preserve"> FILENAME  \* MERGEFORMAT </w:instrText>
-    </w:r>
-    <w:r>
-      <w:fldChar w:fldCharType="separate"/>
-    </w:r>
-    <w:r>
-      <w:rPr>
-        <w:rFonts w:eastAsiaTheme="minorHAnsi" w:cs="Calibri"/>
-        <w:noProof/>
-        <w:sz w:val="16"/>
-        <w:szCs w:val="16"/>
-      </w:rPr>
-      <w:t>07_Cpt</w:t>
-    </w:r>
-    <w:r>
-      <w:rPr>
-        <w:noProof/>
-        <w:sz w:val="16"/>
-        <w:szCs w:val="16"/>
-      </w:rPr>
-      <w:t>_03_LiaionsEncastrementDemontables_TD_01_MoteurModelisme.docx</w:t>
-    </w:r>
-    <w:r>
-      <w:rPr>
-        <w:noProof/>
-        <w:sz w:val="16"/>
-        <w:szCs w:val="16"/>
-      </w:rPr>
-      <w:fldChar w:fldCharType="end"/>
-    </w:r>
+    <w:fldSimple w:instr=" FILENAME  \* MERGEFORMAT ">
+      <w:r>
+        <w:rPr>
+          <w:rFonts w:eastAsiaTheme="minorHAnsi" w:cs="Calibri"/>
+          <w:noProof/>
+          <w:sz w:val="16"/>
+          <w:szCs w:val="16"/>
+        </w:rPr>
+        <w:t>07_Cpt</w:t>
+      </w:r>
+      <w:r>
+        <w:rPr>
+          <w:noProof/>
+          <w:sz w:val="16"/>
+          <w:szCs w:val="16"/>
+        </w:rPr>
+        <w:t>_03_LiaionsEncastrementDemontables_TD_01_MoteurModelisme.docx</w:t>
+      </w:r>
+    </w:fldSimple>
     <w:r>
       <w:rPr>
         <w:rFonts w:eastAsiaTheme="minorHAnsi" w:cs="Calibri"/>
@@ -911,7 +885,7 @@
         <w:sz w:val="16"/>
         <w:szCs w:val="16"/>
       </w:rPr>
-      <w:t>1</w:t>
+      <w:t>2</w:t>
     </w:r>
     <w:r>
       <w:rPr>
@@ -931,35 +905,18 @@
       </w:rPr>
       <w:t>/</w:t>
     </w:r>
-    <w:r>
-      <w:fldChar w:fldCharType="begin"/>
-    </w:r>
-    <w:r>
-      <w:instrText xml:space="preserve"> NUMPAGES  \* MERGEFORMAT </w:instrText>
-    </w:r>
-    <w:r>
-      <w:fldChar w:fldCharType="separate"/>
-    </w:r>
-    <w:r>
-      <w:rPr>
-        <w:rFonts w:eastAsiaTheme="minorHAnsi" w:cs="Calibri"/>
-        <w:b/>
-        <w:noProof/>
-        <w:sz w:val="16"/>
-        <w:szCs w:val="16"/>
-      </w:rPr>
-      <w:t>2</w:t>
-    </w:r>
-    <w:r>
-      <w:rPr>
-        <w:rFonts w:eastAsiaTheme="minorHAnsi" w:cs="Calibri"/>
-        <w:b/>
-        <w:noProof/>
-        <w:sz w:val="16"/>
-        <w:szCs w:val="16"/>
-      </w:rPr>
-      <w:fldChar w:fldCharType="end"/>
-    </w:r>
+    <w:fldSimple w:instr=" NUMPAGES  \* MERGEFORMAT ">
+      <w:r>
+        <w:rPr>
+          <w:rFonts w:eastAsiaTheme="minorHAnsi" w:cs="Calibri"/>
+          <w:b/>
+          <w:noProof/>
+          <w:sz w:val="16"/>
+          <w:szCs w:val="16"/>
+        </w:rPr>
+        <w:t>2</w:t>
+      </w:r>
+    </w:fldSimple>
   </w:p>
   <w:p>
     <w:pPr>
@@ -5060,7 +5017,7 @@
 </file>
 
 <file path=customXml/itemProps1.xml><?xml version="1.0" encoding="utf-8"?>
-<ds:datastoreItem xmlns:ds="http://schemas.openxmlformats.org/officeDocument/2006/customXml" ds:itemID="{817478B5-FC66-4409-9F16-6EDC00F9A787}">
+<ds:datastoreItem xmlns:ds="http://schemas.openxmlformats.org/officeDocument/2006/customXml" ds:itemID="{D9886CFB-6D48-45F4-A584-EC51B8BCAC2B}">
   <ds:schemaRefs>
     <ds:schemaRef ds:uri="http://schemas.openxmlformats.org/officeDocument/2006/bibliography"/>
   </ds:schemaRefs>

</xml_diff>